<commit_message>
add: History for DOWN
</commit_message>
<xml_diff>
--- a/I Course/HISTORY/8 домашка.docx
+++ b/I Course/HISTORY/8 домашка.docx
@@ -13,8 +13,6 @@
       <w:r>
         <w:t xml:space="preserve">Просвещённый абсолютизм в западной Европе и особенности просвещенческого абсолютизма Екатерины II </w:t>
       </w:r>
-      <w:bookmarkStart w:id="0" w:name="_GoBack"/>
-      <w:bookmarkEnd w:id="0"/>
     </w:p>
     <w:p>
       <w:pPr>
@@ -579,29 +577,6 @@
           <w:szCs w:val="23"/>
           <w:lang w:eastAsia="ru-RU"/>
         </w:rPr>
-        <w:t>Екатерина Вторая правила Россией с 1762 по 1796 год. Власть монарха досталась ей в результате дворцового переворота, итогом которого стало свержение её мужа Петра Третьего. Во время правления Екатерина прославилась как властная и деятельная женщина, которая смогла окончательно укрепить культурный статус Российской Империи на европейской арене.</w:t>
-      </w:r>
-    </w:p>
-    <w:p>
-      <w:pPr>
-        <w:shd w:val="clear" w:color="auto" w:fill="FFFFFF"/>
-        <w:spacing w:before="195" w:after="180" w:line="240" w:lineRule="auto"/>
-        <w:rPr>
-          <w:rFonts w:ascii="Tahoma" w:eastAsia="Times New Roman" w:hAnsi="Tahoma" w:cs="Tahoma"/>
-          <w:color w:val="666666"/>
-          <w:sz w:val="23"/>
-          <w:szCs w:val="23"/>
-          <w:lang w:eastAsia="ru-RU"/>
-        </w:rPr>
-      </w:pPr>
-      <w:r>
-        <w:rPr>
-          <w:rFonts w:ascii="Tahoma" w:eastAsia="Times New Roman" w:hAnsi="Tahoma" w:cs="Tahoma"/>
-          <w:color w:val="666666"/>
-          <w:sz w:val="23"/>
-          <w:szCs w:val="23"/>
-          <w:lang w:eastAsia="ru-RU"/>
-        </w:rPr>
         <w:t>В своей внутренней политике императрица придерживалась двойственной системы. Восхваляя идеи просвещения и гуманизма, она максимально закрепостила крестьянский люд, а также всесторонне расширила и так не малые привилегии дворянства. </w:t>
       </w:r>
       <w:r>
@@ -684,6 +659,14 @@
         </w:rPr>
         <w:t>     В это время из крупных поселков было образовано 216 новых городов, которые получили этот статус по приказу Екатерины II. Вообще город стал отдельной административной единицей с городничим во главе, которому подчинялись частные приставы и квартальные надзиратели.</w:t>
       </w:r>
+      <w:r>
+        <w:rPr>
+          <w:rFonts w:ascii="Tahoma" w:hAnsi="Tahoma" w:cs="Tahoma"/>
+          <w:color w:val="575757"/>
+          <w:shd w:val="clear" w:color="auto" w:fill="FFFFFF"/>
+        </w:rPr>
+        <w:tab/>
+      </w:r>
     </w:p>
     <w:p>
       <w:pPr>
@@ -763,16 +746,7 @@
           <w:color w:val="575757"/>
           <w:shd w:val="clear" w:color="auto" w:fill="FFFFFF"/>
         </w:rPr>
-        <w:t xml:space="preserve"> 1763 г. Сенат был преобразован, а его полномочия сокращены. С этого времени Сенат стал высшей судебной инстанцией и осуществлял контроль за деятельностью государственного аппарата. Законодательной властью отныне обладала </w:t>
-      </w:r>
-      <w:r>
-        <w:rPr>
-          <w:rFonts w:ascii="Tahoma" w:hAnsi="Tahoma" w:cs="Tahoma"/>
-          <w:color w:val="575757"/>
-          <w:shd w:val="clear" w:color="auto" w:fill="FFFFFF"/>
-        </w:rPr>
-        <w:lastRenderedPageBreak/>
-        <w:t>только императрица. Преобразования коснулись и структуры Сената – его разделили на 6 департаментов, каждый из которых ведал отдельной сферой государственных дел.</w:t>
+        <w:t> 1763 г. Сенат был преобразован, а его полномочия сокращены. С этого времени Сенат стал высшей судебной инстанцией и осуществлял контроль за деятельностью государственного аппарата. Законодательной властью отныне обладала только императрица. Преобразования коснулись и структуры Сената – его разделили на 6 департаментов, каждый из которых ведал отдельной сферой государственных дел.</w:t>
       </w:r>
     </w:p>
     <w:p>
@@ -841,6 +815,7 @@
           <w:szCs w:val="23"/>
           <w:lang w:eastAsia="ru-RU"/>
         </w:rPr>
+        <w:lastRenderedPageBreak/>
         <w:t>6</w:t>
       </w:r>
       <w:r>
@@ -1114,27 +1089,107 @@
     </w:p>
     <w:p>
       <w:r>
-        <w:t>Территории Причерноморья, Северного Кавказа и Крыма находились под властью Турции. В 1768 г. под надуманным предлогом (ссылаясь на то, что один из отрядов русской армии вошел на территорию Османской империи, преследуя поляков-участников восстания Барской конфедерации) султан Турции объявил начало Русско-турецкой в</w:t>
-      </w:r>
-      <w:r>
-        <w:t>ойны, которая продлилась 6 лет.</w:t>
-      </w:r>
-    </w:p>
-    <w:p>
+        <w:t>Территории Причерноморья, Северного Кавказа и Крыма находились под властью Турции. В 1768 г. под надуманным предлогом (ссылаясь на то, что один из отрядов русской армии вошел на территорию Османской империи, преследуя поляков-участников восстания Барской конфедерации) султан Турции объявил начало Русско-турецкой войны, которая продлилась 6 лет.</w:t>
+      </w:r>
+    </w:p>
+    <w:p>
+      <w:r>
+        <w:t>Однако победу в войне одержала Россия, и территория Крымского ханства формально стала независимой, а на самом деле попала в зависимость от России. Кроме того, по условиям мирного договора, к России отошло северное побережье Черного моря.</w:t>
+      </w:r>
+    </w:p>
+    <w:p>
+      <w:r>
+        <w:t>В попытке вернуть эти территории, Турция развязала еще одну войну (1787 – 1792 гг.), которую также проиграла, и вынуждена была уступить России Очаков и Крым. Результатом этих двух войн стали значительные расширения территории Российской империи: теперь граница с Османской империей была передвинута до самого Днестра. Кроме того, в результате умелых манипуляций императрицы, сумевшей посадить на трон Крымского ханства пророссийского правителя, Крымское ханство также вошло в состав России.</w:t>
+      </w:r>
+    </w:p>
+    <w:p>
+      <w:pPr>
+        <w:pStyle w:val="a3"/>
+      </w:pPr>
       <w:r>
         <w:lastRenderedPageBreak/>
-        <w:t>Однако победу в войне одержала Россия, и территория Крымского ханства формально стала независимой, а на самом деле попала в зависимость от России. Кроме того, по условиям мирного договора, к России отошло с</w:t>
-      </w:r>
-      <w:r>
-        <w:t>еверное побережье Черного моря.</w:t>
-      </w:r>
-    </w:p>
-    <w:p>
-      <w:r>
-        <w:t>В попытке вернуть эти территории, Турция развязала еще одну войну (1787 – 1792 гг.), которую также проиграла, и вынуждена была уступить России Очаков и Крым. Результатом этих двух войн стали значительные расширения территории Российской империи: теперь граница с Османской империей была передвинута до самого Днестра. Кроме того, в результате умелых манипуляций императрицы, сумевшей посадить на трон Крымского ханства пророссийского правителя, Крымское ханст</w:t>
-      </w:r>
-      <w:r>
-        <w:t>во также вошло в состав России.</w:t>
+        <w:t>Польский вопрос</w:t>
+      </w:r>
+    </w:p>
+    <w:p>
+      <w:r>
+        <w:t xml:space="preserve">Формальным поводом для вмешательства во внутренние дела Речи </w:t>
+      </w:r>
+      <w:proofErr w:type="spellStart"/>
+      <w:r>
+        <w:t>Посполитой</w:t>
+      </w:r>
+      <w:proofErr w:type="spellEnd"/>
+      <w:r>
+        <w:t xml:space="preserve">, в состав которой входило Польское королевство, послужило требование уравнять в правах православных и протестантов с католиками. В результате давления Екатерины II, польский престол занял Август </w:t>
+      </w:r>
+      <w:proofErr w:type="spellStart"/>
+      <w:r>
+        <w:t>Понятовский</w:t>
+      </w:r>
+      <w:proofErr w:type="spellEnd"/>
+      <w:r>
+        <w:t xml:space="preserve">, что вылилось в недовольство польской шляхты и восстание Барской конфедерации, которое было подавлено русскими войсками. Пруссия и Австрия, осознав, что русское влияние в Польше значительно усилилось, предложили Российской империи провести раздел Речи </w:t>
+      </w:r>
+      <w:proofErr w:type="spellStart"/>
+      <w:r>
+        <w:t>Посполитой</w:t>
+      </w:r>
+      <w:proofErr w:type="spellEnd"/>
+      <w:r>
+        <w:t>.</w:t>
+      </w:r>
+    </w:p>
+    <w:p>
+      <w:r>
+        <w:t xml:space="preserve">Первый раздел состоялся в 1772 г., в результате Россия получила часть латвийских земель и восточную часть Белоруссии. Следующий раздел произошел после обращения за помощью к России граждан Речи </w:t>
+      </w:r>
+      <w:proofErr w:type="spellStart"/>
+      <w:r>
+        <w:t>Посполитой</w:t>
+      </w:r>
+      <w:proofErr w:type="spellEnd"/>
+      <w:r>
+        <w:t xml:space="preserve">, выступивших против принятия Конституции 1791 г. В результате утвержденного на Гродненском сейме в 1793 г. деления, Россия получила Правобережную Украину и Центральную Белоруссию, включая Минск. И, наконец, после восстания Т. Костюшко, в 1795 г. произошел последний, третий раздел, в результате которого Речь </w:t>
+      </w:r>
+      <w:proofErr w:type="spellStart"/>
+      <w:r>
+        <w:t>Посполитая</w:t>
+      </w:r>
+      <w:proofErr w:type="spellEnd"/>
+      <w:r>
+        <w:t xml:space="preserve"> перестала существовать, а Россия расширила территорию за счет присоединения Западной Белоруссии, Курляндии, Литвы и Волыни.</w:t>
+      </w:r>
+    </w:p>
+    <w:p>
+      <w:r>
+        <w:t xml:space="preserve">Грузинский вопрос </w:t>
+      </w:r>
+    </w:p>
+    <w:p>
+      <w:proofErr w:type="spellStart"/>
+      <w:r>
+        <w:t>Картли</w:t>
+      </w:r>
+      <w:proofErr w:type="spellEnd"/>
+      <w:r>
+        <w:t xml:space="preserve">-кахетинский царь Ираклий II обратился к России для защиты своего государства от посягательств персов и </w:t>
+      </w:r>
+      <w:proofErr w:type="spellStart"/>
+      <w:r>
+        <w:t>турков</w:t>
+      </w:r>
+      <w:proofErr w:type="spellEnd"/>
+      <w:r>
+        <w:t xml:space="preserve">, и императрица согласилась, послав в Грузию небольшой отряд. После этого, в 1783 г., Российская империя и царство </w:t>
+      </w:r>
+      <w:proofErr w:type="spellStart"/>
+      <w:r>
+        <w:t>Картли-Кахети</w:t>
+      </w:r>
+      <w:proofErr w:type="spellEnd"/>
+      <w:r>
+        <w:t xml:space="preserve"> подписали соглашение («Георгиевский трактат»), по которому царство становилось протекторатом России в обмен на военную защиту.</w:t>
       </w:r>
     </w:p>
     <w:p>
@@ -1142,88 +1197,28 @@
         <w:pStyle w:val="a3"/>
       </w:pPr>
       <w:r>
-        <w:t>Польский вопрос</w:t>
-      </w:r>
-    </w:p>
-    <w:p>
-      <w:r>
-        <w:t xml:space="preserve">Формальным поводом для вмешательства во внутренние дела Речи </w:t>
+        <w:t xml:space="preserve"> </w:t>
+      </w:r>
+    </w:p>
+    <w:p>
+      <w:pPr>
+        <w:pStyle w:val="a3"/>
+      </w:pPr>
+      <w:r>
+        <w:t xml:space="preserve">Шведский вопрос </w:t>
+      </w:r>
+    </w:p>
+    <w:p>
+      <w:r>
+        <w:t xml:space="preserve">Швеция при поддержке Англии, Голландии и Пруссии вторглась на территорию Российской империи, пользуясь тем, что Россия находилась в состоянии войны с Турцией. Однако России и тут удалось одержать победу, и в результате подписать со Швецией </w:t>
       </w:r>
       <w:proofErr w:type="spellStart"/>
       <w:r>
-        <w:t>Посполитой</w:t>
+        <w:t>Верельский</w:t>
       </w:r>
       <w:proofErr w:type="spellEnd"/>
       <w:r>
-        <w:t xml:space="preserve">, в состав которой входило Польское королевство, послужило требование уравнять в правах православных и протестантов с католиками. В результате давления Екатерины II, польский престол занял Август </w:t>
-      </w:r>
-      <w:proofErr w:type="spellStart"/>
-      <w:r>
-        <w:t>Понятовский</w:t>
-      </w:r>
-      <w:proofErr w:type="spellEnd"/>
-      <w:r>
-        <w:t xml:space="preserve">, что вылилось в недовольство польской шляхты и восстание Барской конфедерации, которое было подавлено русскими войсками. Пруссия и Австрия, осознав, что русское влияние в Польше значительно усилилось, предложили Российской империи провести раздел Речи </w:t>
-      </w:r>
-      <w:proofErr w:type="spellStart"/>
-      <w:r>
-        <w:t>Посполитой</w:t>
-      </w:r>
-      <w:proofErr w:type="spellEnd"/>
-      <w:r>
-        <w:t>.</w:t>
-      </w:r>
-    </w:p>
-    <w:p>
-      <w:r>
-        <w:t xml:space="preserve">Первый раздел состоялся в 1772 г., в результате Россия получила часть латвийских земель и восточную часть Белоруссии. Следующий раздел произошел после обращения за помощью к России граждан Речи </w:t>
-      </w:r>
-      <w:proofErr w:type="spellStart"/>
-      <w:r>
-        <w:t>Посполитой</w:t>
-      </w:r>
-      <w:proofErr w:type="spellEnd"/>
-      <w:r>
-        <w:t xml:space="preserve">, выступивших против принятия Конституции 1791 г. В результате утвержденного на Гродненском сейме в 1793 г. деления, Россия получила Правобережную Украину и Центральную Белоруссию, включая Минск. И, наконец, после восстания Т. Костюшко, в 1795 г. произошел последний, третий раздел, в результате которого Речь </w:t>
-      </w:r>
-      <w:proofErr w:type="spellStart"/>
-      <w:r>
-        <w:t>Посполитая</w:t>
-      </w:r>
-      <w:proofErr w:type="spellEnd"/>
-      <w:r>
-        <w:t xml:space="preserve"> перестала существовать, а Россия расширила территорию за счет присоединения Западной Белоруссии, Курляндии, Литвы и Волыни.</w:t>
-      </w:r>
-    </w:p>
-    <w:p>
-      <w:r>
-        <w:t xml:space="preserve">Грузинский вопрос </w:t>
-      </w:r>
-    </w:p>
-    <w:p>
-      <w:proofErr w:type="spellStart"/>
-      <w:r>
-        <w:t>Картли</w:t>
-      </w:r>
-      <w:proofErr w:type="spellEnd"/>
-      <w:r>
-        <w:t xml:space="preserve">-кахетинский царь Ираклий II обратился к России для защиты своего государства от посягательств персов и </w:t>
-      </w:r>
-      <w:proofErr w:type="spellStart"/>
-      <w:r>
-        <w:t>турков</w:t>
-      </w:r>
-      <w:proofErr w:type="spellEnd"/>
-      <w:r>
-        <w:t xml:space="preserve">, и императрица согласилась, послав в Грузию небольшой отряд. После этого, в 1783 г., Российская империя и царство </w:t>
-      </w:r>
-      <w:proofErr w:type="spellStart"/>
-      <w:r>
-        <w:t>Картли-Кахети</w:t>
-      </w:r>
-      <w:proofErr w:type="spellEnd"/>
-      <w:r>
-        <w:t xml:space="preserve"> подписали соглашение («Георгиевский трактат»), по которому царство становилось протекторатом России в обмен на военную защиту.</w:t>
+        <w:t xml:space="preserve"> мирный договор (1790 г.), согласно условиям которого, границы между государствами остались неизменными.</w:t>
       </w:r>
     </w:p>
     <w:p>
@@ -1239,28 +1234,22 @@
         <w:pStyle w:val="a3"/>
       </w:pPr>
       <w:r>
-        <w:t xml:space="preserve">Шведский вопрос </w:t>
-      </w:r>
-    </w:p>
-    <w:p>
-      <w:r>
-        <w:t xml:space="preserve">Швеция при поддержке Англии, Голландии и Пруссии вторглась на территорию Российской империи, пользуясь тем, что Россия находилась в состоянии войны с Турцией. Однако России и тут удалось одержать победу, и в результате подписать со Швецией </w:t>
-      </w:r>
-      <w:proofErr w:type="spellStart"/>
-      <w:r>
-        <w:t>Верельский</w:t>
-      </w:r>
-      <w:proofErr w:type="spellEnd"/>
-      <w:r>
-        <w:t xml:space="preserve"> мирный договор (1790 г.), согласно условиям которого, границы между государствами остались неизменными.</w:t>
+        <w:t xml:space="preserve">Другие страны </w:t>
+      </w:r>
+    </w:p>
+    <w:p>
+      <w:r>
+        <w:t>Внешняя политика императрицы была направлена не только на расширение территории империи, но и на укрепление позиций России на международной арене. Прежде всего, она нормализовала отношения с Пруссией (союзный договор был подписан в 1764 г.), что позволило в дальнейшем создать так называемую Северную систему – союз нескольких европейских государств, в том числе России и Пруссии, против Австрии и Франции.</w:t>
       </w:r>
     </w:p>
     <w:p>
       <w:pPr>
         <w:pStyle w:val="a3"/>
       </w:pPr>
-      <w:r>
-        <w:t xml:space="preserve"> </w:t>
+    </w:p>
+    <w:p>
+      <w:r>
+        <w:t>В октябре 1782 г. Россия подписала договор о сотрудничестве с Данией. Во время австро-прусской войны (1778 – 1779 гг.) Екатерина II выступила посредником между сторонами, по сути, продиктовав свои условия примирения, и, тем самым, восстановив равновесие в Европе.</w:t>
       </w:r>
     </w:p>
     <w:p>
@@ -1268,38 +1257,16 @@
         <w:pStyle w:val="a3"/>
       </w:pPr>
       <w:r>
-        <w:t xml:space="preserve">Другие страны </w:t>
-      </w:r>
-    </w:p>
-    <w:p>
-      <w:r>
-        <w:t>Внешняя политика императрицы была направлена не только на расширение территории империи, но и на укрепление позиций России на международной арене. Прежде всего, она нормализовала отношения с Пруссией (союзный договор был подписан в 1764 г.), что позволило в дальнейшем создать так называемую Северную систему – союз нескольких европейских государств, в том числе России и Пруссии, против Австрии и Франции.</w:t>
-      </w:r>
-    </w:p>
-    <w:p>
-      <w:pPr>
-        <w:pStyle w:val="a3"/>
-      </w:pPr>
-    </w:p>
-    <w:p>
-      <w:r>
-        <w:t>В октябре 1782 г. Россия подписала договор о сотрудничестве с Данией. Во время австро-прусской войны (1778 – 1779 гг.) Екатерина II выступила посредником между сторонами, по сути, продиктовав свои условия примирения, и, тем самым, восстановив равновесие в Европе.</w:t>
-      </w:r>
-    </w:p>
-    <w:p>
-      <w:pPr>
-        <w:pStyle w:val="a3"/>
-      </w:pPr>
-      <w:r>
         <w:t>Неудачи</w:t>
       </w:r>
     </w:p>
     <w:p>
       <w:r>
-        <w:t xml:space="preserve">Как у почти любого политика, у Екатерины II были и планы, которые не осуществились. Прежде всего, это Греческий проект – планы по разделу турецких земель совместно с Австрией, а также Персидский поход с целью завоевания больших территории Персии, а затем и Константинополя. Последний не был завершен из-за смерти императрицы, хотя </w:t>
-      </w:r>
-      <w:r>
-        <w:t>определенные шаги были сделаны.</w:t>
+        <w:t xml:space="preserve">Как у почти любого политика, у Екатерины II были и планы, которые не осуществились. Прежде всего, это Греческий проект – планы по разделу турецких земель совместно с Австрией, а также </w:t>
+      </w:r>
+      <w:r>
+        <w:lastRenderedPageBreak/>
+        <w:t>Персидский поход с целью завоевания больших территории Персии, а затем и Константинополя. Последний не был завершен из-за смерти императрицы, хотя определенные шаги были сделаны.</w:t>
       </w:r>
     </w:p>
     <w:p>
@@ -1448,6 +1415,7 @@
         <w:ind w:left="360"/>
       </w:pPr>
       <w:r>
+        <w:lastRenderedPageBreak/>
         <w:t>Так как Императрица Екатерина была знатной ценительницей лоска, красоты и дорогих вещей, Император Павел I фактически полностью изъял это с жизни общества. Он ввел запрет на ввоз с Европы книг, нот. Молодым людям запрещено было уезжать учиться за границу.</w:t>
       </w:r>
     </w:p>
@@ -1494,10 +1462,7 @@
         <w:ind w:left="360"/>
       </w:pPr>
       <w:r>
-        <w:t>В ведении внешней политике, Павел в отличие от Екатерины руководствовался не интересами государства, а своими личными мотивами. Так ненависть к Англии вылилась в ряд военных действий во главе с опальным полководцем Суворовым, которому удалось освободить территорию Северной Ита</w:t>
-      </w:r>
-      <w:r>
-        <w:t>лии от французской эмансипации.</w:t>
+        <w:t>В ведении внешней политике, Павел в отличие от Екатерины руководствовался не интересами государства, а своими личными мотивами. Так ненависть к Англии вылилась в ряд военных действий во главе с опальным полководцем Суворовым, которому удалось освободить территорию Северной Италии от французской эмансипации.</w:t>
       </w:r>
     </w:p>
     <w:p>
@@ -1505,10 +1470,7 @@
         <w:ind w:left="360"/>
       </w:pPr>
       <w:r>
-        <w:t>После захвата Мальты английской армией, Павел создал антианглийскую коалицию, для ее освобождения, так как на этот момент он уже обладал званием великого магистра Мальтийского ордена. В 1800 году Павел начал планировать совместные военные походы на Индию, чтобы освоб</w:t>
-      </w:r>
-      <w:r>
-        <w:t xml:space="preserve">одить их от английской власти. </w:t>
+        <w:t xml:space="preserve">После захвата Мальты английской армией, Павел создал антианглийскую коалицию, для ее освобождения, так как на этот момент он уже обладал званием великого магистра Мальтийского ордена. В 1800 году Павел начал планировать совместные военные походы на Индию, чтобы освободить их от английской власти. </w:t>
       </w:r>
     </w:p>
     <w:p>
@@ -1516,10 +1478,7 @@
         <w:ind w:left="360"/>
       </w:pPr>
       <w:r>
-        <w:t>Не смотря на свою открытую ненависть к праздному образу жизни Франции, Павел I испытывал необъяснимую симпатию к Людовику XVIII. Император регулярно передавал ему дорогостоящие подарки и всячески пытался наладить дружеские отношения. В этом вся парадоксальная двойственность личности Имп</w:t>
-      </w:r>
-      <w:r>
-        <w:t>ератора.</w:t>
+        <w:t>Не смотря на свою открытую ненависть к праздному образу жизни Франции, Павел I испытывал необъяснимую симпатию к Людовику XVIII. Император регулярно передавал ему дорогостоящие подарки и всячески пытался наладить дружеские отношения. В этом вся парадоксальная двойственность личности Императора.</w:t>
       </w:r>
     </w:p>
     <w:p>
@@ -1529,6 +1488,8 @@
       <w:r>
         <w:t>Павел I не смог оказать значительного влияния на последующую культуру и социальную жизнь русского общества. Сразу же после его смерти, старый привычный уклад жизни вернулся. Основная заслуга Павла – это создание сильной армии, с помощью которой в дальнейшем Александр первый стол противостоять армии Наполеона.</w:t>
       </w:r>
+      <w:bookmarkStart w:id="0" w:name="_GoBack"/>
+      <w:bookmarkEnd w:id="0"/>
     </w:p>
     <w:sectPr>
       <w:pgSz w:w="11906" w:h="16838"/>

</xml_diff>